<commit_message>
Update for Syntax Analyzer
</commit_message>
<xml_diff>
--- a/docs/ROOK - 4 - Regular-Definition.docx
+++ b/docs/ROOK - 4 - Regular-Definition.docx
@@ -16,8 +16,6 @@
           <w:szCs w:val="24"/>
         </w:rPr>
       </w:pPr>
-      <w:bookmarkStart w:id="0" w:name="_GoBack"/>
-      <w:bookmarkEnd w:id="0"/>
       <w:r>
         <w:rPr>
           <w:rFonts w:ascii="Times New Roman" w:hAnsi="Times New Roman" w:cs="Times New Roman"/>
@@ -58,8 +56,8 @@
         <w:tblLook w:val="04A0" w:firstRow="1" w:lastRow="0" w:firstColumn="1" w:lastColumn="0" w:noHBand="0" w:noVBand="1"/>
       </w:tblPr>
       <w:tblGrid>
-        <w:gridCol w:w="3089"/>
-        <w:gridCol w:w="6271"/>
+        <w:gridCol w:w="3085"/>
+        <w:gridCol w:w="6265"/>
       </w:tblGrid>
       <w:tr>
         <w:trPr>
@@ -669,7 +667,15 @@
                 <w:sz w:val="24"/>
                 <w:szCs w:val="24"/>
               </w:rPr>
-              <w:t>period}</w:t>
+              <w:t>semicolon</w:t>
+            </w:r>
+            <w:r>
+              <w:rPr>
+                <w:rFonts w:ascii="Times New Roman" w:hAnsi="Times New Roman" w:cs="Times New Roman"/>
+                <w:sz w:val="24"/>
+                <w:szCs w:val="24"/>
+              </w:rPr>
+              <w:t>}</w:t>
             </w:r>
           </w:p>
         </w:tc>
@@ -1310,7 +1316,7 @@
                 <w:sz w:val="24"/>
                 <w:szCs w:val="24"/>
               </w:rPr>
-              <w:t>{delim6, comma, period</w:t>
+              <w:t>{delim6, comma, semicolon</w:t>
             </w:r>
             <w:r>
               <w:rPr>
@@ -1449,7 +1455,33 @@
                 <w:sz w:val="24"/>
                 <w:szCs w:val="24"/>
               </w:rPr>
-              <w:t xml:space="preserve">{period, comma, whitespace, !, =, ), </w:t>
+              <w:t>{semicolon</w:t>
+            </w:r>
+            <w:r>
+              <w:rPr>
+                <w:rFonts w:ascii="Times New Roman" w:hAnsi="Times New Roman" w:cs="Times New Roman"/>
+                <w:sz w:val="24"/>
+                <w:szCs w:val="24"/>
+              </w:rPr>
+              <w:t>, comma, whitespace</w:t>
+            </w:r>
+            <w:proofErr w:type="gramStart"/>
+            <w:r>
+              <w:rPr>
+                <w:rFonts w:ascii="Times New Roman" w:hAnsi="Times New Roman" w:cs="Times New Roman"/>
+                <w:sz w:val="24"/>
+                <w:szCs w:val="24"/>
+              </w:rPr>
+              <w:t>, !</w:t>
+            </w:r>
+            <w:proofErr w:type="gramEnd"/>
+            <w:r>
+              <w:rPr>
+                <w:rFonts w:ascii="Times New Roman" w:hAnsi="Times New Roman" w:cs="Times New Roman"/>
+                <w:sz w:val="24"/>
+                <w:szCs w:val="24"/>
+              </w:rPr>
+              <w:t xml:space="preserve">, =, ), </w:t>
             </w:r>
             <w:proofErr w:type="spellStart"/>
             <w:r>
@@ -1716,7 +1748,15 @@
                 <w:sz w:val="24"/>
                 <w:szCs w:val="24"/>
               </w:rPr>
-              <w:t xml:space="preserve">delim6, </w:t>
+              <w:t>delim6,</w:t>
+            </w:r>
+            <w:r>
+              <w:rPr>
+                <w:rFonts w:ascii="Times New Roman" w:hAnsi="Times New Roman" w:cs="Times New Roman"/>
+                <w:sz w:val="24"/>
+                <w:szCs w:val="24"/>
+              </w:rPr>
+              <w:t xml:space="preserve"> {</w:t>
             </w:r>
             <w:proofErr w:type="gramStart"/>
             <w:r>
@@ -1725,7 +1765,7 @@
                 <w:sz w:val="24"/>
                 <w:szCs w:val="24"/>
               </w:rPr>
-              <w:t>T,F</w:t>
+              <w:t>, }</w:t>
             </w:r>
             <w:proofErr w:type="gramEnd"/>
             <w:r>
@@ -1734,7 +1774,7 @@
                 <w:sz w:val="24"/>
                 <w:szCs w:val="24"/>
               </w:rPr>
-              <w:t>, {, }, “</w:t>
+              <w:t>, “</w:t>
             </w:r>
             <w:r>
               <w:rPr>
@@ -2101,7 +2141,17 @@
                 <w:sz w:val="24"/>
                 <w:szCs w:val="24"/>
               </w:rPr>
-              <w:t xml:space="preserve">, colon, </w:t>
+              <w:t>,</w:t>
+            </w:r>
+            <w:bookmarkStart w:id="0" w:name="_GoBack"/>
+            <w:bookmarkEnd w:id="0"/>
+            <w:r>
+              <w:rPr>
+                <w:rFonts w:ascii="Times New Roman" w:hAnsi="Times New Roman" w:cs="Times New Roman"/>
+                <w:sz w:val="24"/>
+                <w:szCs w:val="24"/>
+              </w:rPr>
+              <w:t xml:space="preserve"> </w:t>
             </w:r>
             <w:proofErr w:type="spellStart"/>
             <w:r>
@@ -2314,6 +2364,14 @@
                 <w:sz w:val="24"/>
                 <w:szCs w:val="24"/>
               </w:rPr>
+              <w:t>, :</w:t>
+            </w:r>
+            <w:r>
+              <w:rPr>
+                <w:rFonts w:ascii="Times New Roman" w:hAnsi="Times New Roman" w:cs="Times New Roman"/>
+                <w:sz w:val="24"/>
+                <w:szCs w:val="24"/>
+              </w:rPr>
               <w:t xml:space="preserve"> }</w:t>
             </w:r>
           </w:p>
@@ -2367,6 +2425,7 @@
                 <w:szCs w:val="24"/>
               </w:rPr>
             </w:pPr>
+            <w:proofErr w:type="gramStart"/>
             <w:r>
               <w:rPr>
                 <w:rFonts w:ascii="Times New Roman" w:hAnsi="Times New Roman" w:cs="Times New Roman"/>
@@ -2375,6 +2434,14 @@
               </w:rPr>
               <w:t>{</w:t>
             </w:r>
+            <w:r>
+              <w:rPr>
+                <w:rFonts w:ascii="Times New Roman" w:hAnsi="Times New Roman" w:cs="Times New Roman"/>
+                <w:sz w:val="24"/>
+                <w:szCs w:val="24"/>
+              </w:rPr>
+              <w:t xml:space="preserve"> </w:t>
+            </w:r>
             <w:proofErr w:type="spellStart"/>
             <w:r>
               <w:rPr>
@@ -2382,16 +2449,25 @@
                 <w:sz w:val="24"/>
                 <w:szCs w:val="24"/>
               </w:rPr>
-              <w:t>delim_str</w:t>
+              <w:t>boolean</w:t>
             </w:r>
             <w:proofErr w:type="spellEnd"/>
-            <w:r>
-              <w:rPr>
-                <w:rFonts w:ascii="Times New Roman" w:hAnsi="Times New Roman" w:cs="Times New Roman"/>
-                <w:sz w:val="24"/>
-                <w:szCs w:val="24"/>
-              </w:rPr>
-              <w:t xml:space="preserve"> ,</w:t>
+            <w:proofErr w:type="gramEnd"/>
+            <w:r>
+              <w:rPr>
+                <w:rFonts w:ascii="Times New Roman" w:hAnsi="Times New Roman" w:cs="Times New Roman"/>
+                <w:sz w:val="24"/>
+                <w:szCs w:val="24"/>
+              </w:rPr>
+              <w:t>, =, !, }</w:t>
+            </w:r>
+            <w:r>
+              <w:rPr>
+                <w:rFonts w:ascii="Times New Roman" w:hAnsi="Times New Roman" w:cs="Times New Roman"/>
+                <w:sz w:val="24"/>
+                <w:szCs w:val="24"/>
+              </w:rPr>
+              <w:t>,</w:t>
             </w:r>
             <w:r>
               <w:rPr>
@@ -2497,13 +2573,31 @@
               <w:t>delim_dec</w:t>
             </w:r>
             <w:proofErr w:type="spellEnd"/>
-            <w:r>
-              <w:rPr>
-                <w:rFonts w:ascii="Times New Roman" w:hAnsi="Times New Roman" w:cs="Times New Roman"/>
-                <w:sz w:val="24"/>
-                <w:szCs w:val="24"/>
-              </w:rPr>
-              <w:t>, ], :}</w:t>
+            <w:proofErr w:type="gramStart"/>
+            <w:r>
+              <w:rPr>
+                <w:rFonts w:ascii="Times New Roman" w:hAnsi="Times New Roman" w:cs="Times New Roman"/>
+                <w:sz w:val="24"/>
+                <w:szCs w:val="24"/>
+              </w:rPr>
+              <w:t xml:space="preserve">, </w:t>
+            </w:r>
+            <w:r>
+              <w:rPr>
+                <w:rFonts w:ascii="Times New Roman" w:hAnsi="Times New Roman" w:cs="Times New Roman"/>
+                <w:sz w:val="24"/>
+                <w:szCs w:val="24"/>
+              </w:rPr>
+              <w:t>]</w:t>
+            </w:r>
+            <w:proofErr w:type="gramEnd"/>
+            <w:r>
+              <w:rPr>
+                <w:rFonts w:ascii="Times New Roman" w:hAnsi="Times New Roman" w:cs="Times New Roman"/>
+                <w:sz w:val="24"/>
+                <w:szCs w:val="24"/>
+              </w:rPr>
+              <w:t>, :}</w:t>
             </w:r>
           </w:p>
         </w:tc>

</xml_diff>